<commit_message>
Added an analytics page that display information about the site and users
</commit_message>
<xml_diff>
--- a/docs/Task2Documentation.docx
+++ b/docs/Task2Documentation.docx
@@ -1335,6 +1335,45 @@
             </w:pPr>
             <w:r>
               <w:t>12/01/2025</w:t>
+            </w:r>
+          </w:p>
+        </w:tc>
+      </w:tr>
+      <w:tr>
+        <w:tc>
+          <w:tcPr>
+            <w:tcW w:w="4673" w:type="dxa"/>
+          </w:tcPr>
+          <w:p>
+            <w:pPr>
+              <w:cnfStyle w:val="001000000000" w:firstRow="0" w:lastRow="0" w:firstColumn="1" w:lastColumn="0" w:oddVBand="0" w:evenVBand="0" w:oddHBand="0" w:evenHBand="0" w:firstRowFirstColumn="0" w:firstRowLastColumn="0" w:lastRowFirstColumn="0" w:lastRowLastColumn="0"/>
+              <w:rPr>
+                <w:b w:val="0"/>
+                <w:bCs w:val="0"/>
+              </w:rPr>
+            </w:pPr>
+            <w:r>
+              <w:rPr>
+                <w:b w:val="0"/>
+                <w:bCs w:val="0"/>
+              </w:rPr>
+              <w:t>Added an analytics page that displays username, user rank, last login date, amount of logins, and if the user is a employee or above it will show the total amount of registered users</w:t>
+            </w:r>
+          </w:p>
+        </w:tc>
+        <w:tc>
+          <w:tcPr>
+            <w:tcW w:w="5103" w:type="dxa"/>
+          </w:tcPr>
+          <w:p>
+            <w:r>
+              <w:t>1</w:t>
+            </w:r>
+            <w:r>
+              <w:t>2</w:t>
+            </w:r>
+            <w:r>
+              <w:t>/01/2025</w:t>
             </w:r>
           </w:p>
         </w:tc>

</xml_diff>

<commit_message>
Changed dark and light mode handling so that it's more easily expandable
</commit_message>
<xml_diff>
--- a/docs/Task2Documentation.docx
+++ b/docs/Task2Documentation.docx
@@ -1342,11 +1342,11 @@
       <w:tr>
         <w:tc>
           <w:tcPr>
-            <w:tcW w:w="4673" w:type="dxa"/>
-          </w:tcPr>
-          <w:p>
-            <w:pPr>
-              <w:cnfStyle w:val="001000000000" w:firstRow="0" w:lastRow="0" w:firstColumn="1" w:lastColumn="0" w:oddVBand="0" w:evenVBand="0" w:oddHBand="0" w:evenHBand="0" w:firstRowFirstColumn="0" w:firstRowLastColumn="0" w:lastRowFirstColumn="0" w:lastRowLastColumn="0"/>
+            <w:cnfStyle w:val="001000000000" w:firstRow="0" w:lastRow="0" w:firstColumn="1" w:lastColumn="0" w:oddVBand="0" w:evenVBand="0" w:oddHBand="0" w:evenHBand="0" w:firstRowFirstColumn="0" w:firstRowLastColumn="0" w:lastRowFirstColumn="0" w:lastRowLastColumn="0"/>
+            <w:tcW w:w="4673" w:type="dxa"/>
+          </w:tcPr>
+          <w:p>
+            <w:pPr>
               <w:rPr>
                 <w:b w:val="0"/>
                 <w:bCs w:val="0"/>
@@ -1366,6 +1366,9 @@
             <w:tcW w:w="5103" w:type="dxa"/>
           </w:tcPr>
           <w:p>
+            <w:pPr>
+              <w:cnfStyle w:val="000000000000" w:firstRow="0" w:lastRow="0" w:firstColumn="0" w:lastColumn="0" w:oddVBand="0" w:evenVBand="0" w:oddHBand="0" w:evenHBand="0" w:firstRowFirstColumn="0" w:firstRowLastColumn="0" w:lastRowFirstColumn="0" w:lastRowLastColumn="0"/>
+            </w:pPr>
             <w:r>
               <w:t>1</w:t>
             </w:r>
@@ -1374,6 +1377,42 @@
             </w:r>
             <w:r>
               <w:t>/01/2025</w:t>
+            </w:r>
+          </w:p>
+        </w:tc>
+      </w:tr>
+      <w:tr>
+        <w:tc>
+          <w:tcPr>
+            <w:cnfStyle w:val="001000000000" w:firstRow="0" w:lastRow="0" w:firstColumn="1" w:lastColumn="0" w:oddVBand="0" w:evenVBand="0" w:oddHBand="0" w:evenHBand="0" w:firstRowFirstColumn="0" w:firstRowLastColumn="0" w:lastRowFirstColumn="0" w:lastRowLastColumn="0"/>
+            <w:tcW w:w="4673" w:type="dxa"/>
+          </w:tcPr>
+          <w:p>
+            <w:pPr>
+              <w:rPr>
+                <w:b w:val="0"/>
+                <w:bCs w:val="0"/>
+              </w:rPr>
+            </w:pPr>
+            <w:r>
+              <w:rPr>
+                <w:b w:val="0"/>
+                <w:bCs w:val="0"/>
+              </w:rPr>
+              <w:t>Changed how dark mode works, so that it’s easier to edit the light and dark mode colours and is more easily expandable</w:t>
+            </w:r>
+          </w:p>
+        </w:tc>
+        <w:tc>
+          <w:tcPr>
+            <w:tcW w:w="5103" w:type="dxa"/>
+          </w:tcPr>
+          <w:p>
+            <w:pPr>
+              <w:cnfStyle w:val="000000000000" w:firstRow="0" w:lastRow="0" w:firstColumn="0" w:lastColumn="0" w:oddVBand="0" w:evenVBand="0" w:oddHBand="0" w:evenHBand="0" w:firstRowFirstColumn="0" w:firstRowLastColumn="0" w:lastRowFirstColumn="0" w:lastRowLastColumn="0"/>
+            </w:pPr>
+            <w:r>
+              <w:t>13/01/2025</w:t>
             </w:r>
           </w:p>
         </w:tc>

</xml_diff>

<commit_message>
Added show and hide password option to all password fields
</commit_message>
<xml_diff>
--- a/docs/Task2Documentation.docx
+++ b/docs/Task2Documentation.docx
@@ -1413,6 +1413,78 @@
             </w:pPr>
             <w:r>
               <w:t>13/01/2025</w:t>
+            </w:r>
+          </w:p>
+        </w:tc>
+      </w:tr>
+      <w:tr>
+        <w:tc>
+          <w:tcPr>
+            <w:cnfStyle w:val="001000000000" w:firstRow="0" w:lastRow="0" w:firstColumn="1" w:lastColumn="0" w:oddVBand="0" w:evenVBand="0" w:oddHBand="0" w:evenHBand="0" w:firstRowFirstColumn="0" w:firstRowLastColumn="0" w:lastRowFirstColumn="0" w:lastRowLastColumn="0"/>
+            <w:tcW w:w="4673" w:type="dxa"/>
+          </w:tcPr>
+          <w:p>
+            <w:pPr>
+              <w:rPr>
+                <w:b w:val="0"/>
+                <w:bCs w:val="0"/>
+              </w:rPr>
+            </w:pPr>
+            <w:r>
+              <w:rPr>
+                <w:b w:val="0"/>
+                <w:bCs w:val="0"/>
+              </w:rPr>
+              <w:t>Changed the layout of the analytics page and added some more data to the page</w:t>
+            </w:r>
+          </w:p>
+        </w:tc>
+        <w:tc>
+          <w:tcPr>
+            <w:tcW w:w="5103" w:type="dxa"/>
+          </w:tcPr>
+          <w:p>
+            <w:pPr>
+              <w:cnfStyle w:val="000000000000" w:firstRow="0" w:lastRow="0" w:firstColumn="0" w:lastColumn="0" w:oddVBand="0" w:evenVBand="0" w:oddHBand="0" w:evenHBand="0" w:firstRowFirstColumn="0" w:firstRowLastColumn="0" w:lastRowFirstColumn="0" w:lastRowLastColumn="0"/>
+            </w:pPr>
+            <w:r>
+              <w:t>15/01/2025</w:t>
+            </w:r>
+          </w:p>
+        </w:tc>
+      </w:tr>
+      <w:tr>
+        <w:tc>
+          <w:tcPr>
+            <w:cnfStyle w:val="001000000000" w:firstRow="0" w:lastRow="0" w:firstColumn="1" w:lastColumn="0" w:oddVBand="0" w:evenVBand="0" w:oddHBand="0" w:evenHBand="0" w:firstRowFirstColumn="0" w:firstRowLastColumn="0" w:lastRowFirstColumn="0" w:lastRowLastColumn="0"/>
+            <w:tcW w:w="4673" w:type="dxa"/>
+          </w:tcPr>
+          <w:p>
+            <w:pPr>
+              <w:rPr>
+                <w:b w:val="0"/>
+                <w:bCs w:val="0"/>
+              </w:rPr>
+            </w:pPr>
+            <w:r>
+              <w:rPr>
+                <w:b w:val="0"/>
+                <w:bCs w:val="0"/>
+              </w:rPr>
+              <w:t>Added a show/hide password button on login, register, confirm password, and update profile pages</w:t>
+            </w:r>
+          </w:p>
+        </w:tc>
+        <w:tc>
+          <w:tcPr>
+            <w:tcW w:w="5103" w:type="dxa"/>
+          </w:tcPr>
+          <w:p>
+            <w:pPr>
+              <w:cnfStyle w:val="000000000000" w:firstRow="0" w:lastRow="0" w:firstColumn="0" w:lastColumn="0" w:oddVBand="0" w:evenVBand="0" w:oddHBand="0" w:evenHBand="0" w:firstRowFirstColumn="0" w:firstRowLastColumn="0" w:lastRowFirstColumn="0" w:lastRowLastColumn="0"/>
+            </w:pPr>
+            <w:r>
+              <w:t>16/01/2025</w:t>
             </w:r>
           </w:p>
         </w:tc>

</xml_diff>

<commit_message>
Changed error handling to check for message type
</commit_message>
<xml_diff>
--- a/docs/Task2Documentation.docx
+++ b/docs/Task2Documentation.docx
@@ -1472,6 +1472,42 @@
                 <w:bCs w:val="0"/>
               </w:rPr>
               <w:t>Added a show/hide password button on login, register, confirm password, and update profile pages</w:t>
+            </w:r>
+          </w:p>
+        </w:tc>
+        <w:tc>
+          <w:tcPr>
+            <w:tcW w:w="5103" w:type="dxa"/>
+          </w:tcPr>
+          <w:p>
+            <w:pPr>
+              <w:cnfStyle w:val="000000000000" w:firstRow="0" w:lastRow="0" w:firstColumn="0" w:lastColumn="0" w:oddVBand="0" w:evenVBand="0" w:oddHBand="0" w:evenHBand="0" w:firstRowFirstColumn="0" w:firstRowLastColumn="0" w:lastRowFirstColumn="0" w:lastRowLastColumn="0"/>
+            </w:pPr>
+            <w:r>
+              <w:t>16/01/2025</w:t>
+            </w:r>
+          </w:p>
+        </w:tc>
+      </w:tr>
+      <w:tr>
+        <w:tc>
+          <w:tcPr>
+            <w:cnfStyle w:val="001000000000" w:firstRow="0" w:lastRow="0" w:firstColumn="1" w:lastColumn="0" w:oddVBand="0" w:evenVBand="0" w:oddHBand="0" w:evenHBand="0" w:firstRowFirstColumn="0" w:firstRowLastColumn="0" w:lastRowFirstColumn="0" w:lastRowLastColumn="0"/>
+            <w:tcW w:w="4673" w:type="dxa"/>
+          </w:tcPr>
+          <w:p>
+            <w:pPr>
+              <w:rPr>
+                <w:b w:val="0"/>
+                <w:bCs w:val="0"/>
+              </w:rPr>
+            </w:pPr>
+            <w:r>
+              <w:rPr>
+                <w:b w:val="0"/>
+                <w:bCs w:val="0"/>
+              </w:rPr>
+              <w:t>Updated error and success message handling so that it just checks for the message type instead of having to create an if statement to check for each message</w:t>
             </w:r>
           </w:p>
         </w:tc>

</xml_diff>

<commit_message>
Moved toggle password visibility to seperate js file
</commit_message>
<xml_diff>
--- a/docs/Task2Documentation.docx
+++ b/docs/Task2Documentation.docx
@@ -93,7 +93,23 @@
                 <w:b w:val="0"/>
                 <w:bCs w:val="0"/>
               </w:rPr>
-              <w:t>Created the foundation of the project, made the initial index page as well as the base styling for css.</w:t>
+              <w:t xml:space="preserve">Created the foundation of the project, made the initial index page as well as the base styling for </w:t>
+            </w:r>
+            <w:proofErr w:type="spellStart"/>
+            <w:r>
+              <w:rPr>
+                <w:b w:val="0"/>
+                <w:bCs w:val="0"/>
+              </w:rPr>
+              <w:t>css</w:t>
+            </w:r>
+            <w:proofErr w:type="spellEnd"/>
+            <w:r>
+              <w:rPr>
+                <w:b w:val="0"/>
+                <w:bCs w:val="0"/>
+              </w:rPr>
+              <w:t>.</w:t>
             </w:r>
           </w:p>
         </w:tc>
@@ -168,7 +184,23 @@
                 <w:b w:val="0"/>
                 <w:bCs w:val="0"/>
               </w:rPr>
-              <w:t>Added the basic functionality for the database creation script, as well as having it auto run on index.php load</w:t>
+              <w:t xml:space="preserve">Added the basic functionality for the database creation script, as well as having it auto run on </w:t>
+            </w:r>
+            <w:proofErr w:type="spellStart"/>
+            <w:r>
+              <w:rPr>
+                <w:b w:val="0"/>
+                <w:bCs w:val="0"/>
+              </w:rPr>
+              <w:t>index.php</w:t>
+            </w:r>
+            <w:proofErr w:type="spellEnd"/>
+            <w:r>
+              <w:rPr>
+                <w:b w:val="0"/>
+                <w:bCs w:val="0"/>
+              </w:rPr>
+              <w:t xml:space="preserve"> load</w:t>
             </w:r>
           </w:p>
         </w:tc>
@@ -312,7 +344,23 @@
                 <w:b w:val="0"/>
                 <w:bCs w:val="0"/>
               </w:rPr>
-              <w:t>Added a register and login pages to prototype the styling before adding php functionality</w:t>
+              <w:t xml:space="preserve">Added a register and login pages to prototype the styling before adding </w:t>
+            </w:r>
+            <w:proofErr w:type="spellStart"/>
+            <w:r>
+              <w:rPr>
+                <w:b w:val="0"/>
+                <w:bCs w:val="0"/>
+              </w:rPr>
+              <w:t>php</w:t>
+            </w:r>
+            <w:proofErr w:type="spellEnd"/>
+            <w:r>
+              <w:rPr>
+                <w:b w:val="0"/>
+                <w:bCs w:val="0"/>
+              </w:rPr>
+              <w:t xml:space="preserve"> functionality</w:t>
             </w:r>
           </w:p>
         </w:tc>
@@ -348,7 +396,23 @@
                 <w:b w:val="0"/>
                 <w:bCs w:val="0"/>
               </w:rPr>
-              <w:t>Updated the readme to correctly mirror the information for the project as well as adding a git attributes file to stop php files with only html inside them being identified as HACK files</w:t>
+              <w:t xml:space="preserve">Updated the readme to correctly mirror the information for the project as well as adding a git attributes file to stop </w:t>
+            </w:r>
+            <w:proofErr w:type="spellStart"/>
+            <w:r>
+              <w:rPr>
+                <w:b w:val="0"/>
+                <w:bCs w:val="0"/>
+              </w:rPr>
+              <w:t>php</w:t>
+            </w:r>
+            <w:proofErr w:type="spellEnd"/>
+            <w:r>
+              <w:rPr>
+                <w:b w:val="0"/>
+                <w:bCs w:val="0"/>
+              </w:rPr>
+              <w:t xml:space="preserve"> files with only html inside them being identified as HACK files</w:t>
             </w:r>
           </w:p>
         </w:tc>
@@ -420,7 +484,23 @@
                 <w:b w:val="0"/>
                 <w:bCs w:val="0"/>
               </w:rPr>
-              <w:t>Added the php backend to the register and login systems so that users can register and login to their accounts</w:t>
+              <w:t xml:space="preserve">Added the </w:t>
+            </w:r>
+            <w:proofErr w:type="spellStart"/>
+            <w:r>
+              <w:rPr>
+                <w:b w:val="0"/>
+                <w:bCs w:val="0"/>
+              </w:rPr>
+              <w:t>php</w:t>
+            </w:r>
+            <w:proofErr w:type="spellEnd"/>
+            <w:r>
+              <w:rPr>
+                <w:b w:val="0"/>
+                <w:bCs w:val="0"/>
+              </w:rPr>
+              <w:t xml:space="preserve"> backend to the register and login systems so that users can register and login to their accounts</w:t>
             </w:r>
           </w:p>
         </w:tc>
@@ -456,7 +536,55 @@
                 <w:b w:val="0"/>
                 <w:bCs w:val="0"/>
               </w:rPr>
-              <w:t>Changed the create_db php to be included in the config php file so that it will be run no matter what page is loaded</w:t>
+              <w:t xml:space="preserve">Changed the </w:t>
+            </w:r>
+            <w:proofErr w:type="spellStart"/>
+            <w:r>
+              <w:rPr>
+                <w:b w:val="0"/>
+                <w:bCs w:val="0"/>
+              </w:rPr>
+              <w:t>create_db</w:t>
+            </w:r>
+            <w:proofErr w:type="spellEnd"/>
+            <w:r>
+              <w:rPr>
+                <w:b w:val="0"/>
+                <w:bCs w:val="0"/>
+              </w:rPr>
+              <w:t xml:space="preserve"> </w:t>
+            </w:r>
+            <w:proofErr w:type="spellStart"/>
+            <w:r>
+              <w:rPr>
+                <w:b w:val="0"/>
+                <w:bCs w:val="0"/>
+              </w:rPr>
+              <w:t>php</w:t>
+            </w:r>
+            <w:proofErr w:type="spellEnd"/>
+            <w:r>
+              <w:rPr>
+                <w:b w:val="0"/>
+                <w:bCs w:val="0"/>
+              </w:rPr>
+              <w:t xml:space="preserve"> to be included in the config </w:t>
+            </w:r>
+            <w:proofErr w:type="spellStart"/>
+            <w:r>
+              <w:rPr>
+                <w:b w:val="0"/>
+                <w:bCs w:val="0"/>
+              </w:rPr>
+              <w:t>php</w:t>
+            </w:r>
+            <w:proofErr w:type="spellEnd"/>
+            <w:r>
+              <w:rPr>
+                <w:b w:val="0"/>
+                <w:bCs w:val="0"/>
+              </w:rPr>
+              <w:t xml:space="preserve"> file so that it will be run no matter what page is loaded</w:t>
             </w:r>
             <w:r>
               <w:rPr>
@@ -499,7 +627,23 @@
                 <w:b w:val="0"/>
                 <w:bCs w:val="0"/>
               </w:rPr>
-              <w:t>Removed the create_db auto run in the index file as it has been migrated to the config file</w:t>
+              <w:t xml:space="preserve">Removed the </w:t>
+            </w:r>
+            <w:proofErr w:type="spellStart"/>
+            <w:r>
+              <w:rPr>
+                <w:b w:val="0"/>
+                <w:bCs w:val="0"/>
+              </w:rPr>
+              <w:t>create_db</w:t>
+            </w:r>
+            <w:proofErr w:type="spellEnd"/>
+            <w:r>
+              <w:rPr>
+                <w:b w:val="0"/>
+                <w:bCs w:val="0"/>
+              </w:rPr>
+              <w:t xml:space="preserve"> auto run in the index file as it has been migrated to the config file</w:t>
             </w:r>
           </w:p>
         </w:tc>
@@ -535,7 +679,55 @@
                 <w:b w:val="0"/>
                 <w:bCs w:val="0"/>
               </w:rPr>
-              <w:t>Removed php/register.php and added the functionality from that file into the html/register.php to allow for better error handling</w:t>
+              <w:t xml:space="preserve">Removed </w:t>
+            </w:r>
+            <w:proofErr w:type="spellStart"/>
+            <w:r>
+              <w:rPr>
+                <w:b w:val="0"/>
+                <w:bCs w:val="0"/>
+              </w:rPr>
+              <w:t>php</w:t>
+            </w:r>
+            <w:proofErr w:type="spellEnd"/>
+            <w:r>
+              <w:rPr>
+                <w:b w:val="0"/>
+                <w:bCs w:val="0"/>
+              </w:rPr>
+              <w:t>/</w:t>
+            </w:r>
+            <w:proofErr w:type="spellStart"/>
+            <w:r>
+              <w:rPr>
+                <w:b w:val="0"/>
+                <w:bCs w:val="0"/>
+              </w:rPr>
+              <w:t>register.php</w:t>
+            </w:r>
+            <w:proofErr w:type="spellEnd"/>
+            <w:r>
+              <w:rPr>
+                <w:b w:val="0"/>
+                <w:bCs w:val="0"/>
+              </w:rPr>
+              <w:t xml:space="preserve"> and added the functionality from that file into the html/</w:t>
+            </w:r>
+            <w:proofErr w:type="spellStart"/>
+            <w:r>
+              <w:rPr>
+                <w:b w:val="0"/>
+                <w:bCs w:val="0"/>
+              </w:rPr>
+              <w:t>register.php</w:t>
+            </w:r>
+            <w:proofErr w:type="spellEnd"/>
+            <w:r>
+              <w:rPr>
+                <w:b w:val="0"/>
+                <w:bCs w:val="0"/>
+              </w:rPr>
+              <w:t xml:space="preserve"> to allow for better error handling</w:t>
             </w:r>
           </w:p>
         </w:tc>
@@ -571,7 +763,55 @@
                 <w:b w:val="0"/>
                 <w:bCs w:val="0"/>
               </w:rPr>
-              <w:t>Removed php/authenticate.php and added the functionality from that file into the html/login.php to allow for better error handling</w:t>
+              <w:t xml:space="preserve">Removed </w:t>
+            </w:r>
+            <w:proofErr w:type="spellStart"/>
+            <w:r>
+              <w:rPr>
+                <w:b w:val="0"/>
+                <w:bCs w:val="0"/>
+              </w:rPr>
+              <w:t>php</w:t>
+            </w:r>
+            <w:proofErr w:type="spellEnd"/>
+            <w:r>
+              <w:rPr>
+                <w:b w:val="0"/>
+                <w:bCs w:val="0"/>
+              </w:rPr>
+              <w:t>/</w:t>
+            </w:r>
+            <w:proofErr w:type="spellStart"/>
+            <w:r>
+              <w:rPr>
+                <w:b w:val="0"/>
+                <w:bCs w:val="0"/>
+              </w:rPr>
+              <w:t>authenticate.php</w:t>
+            </w:r>
+            <w:proofErr w:type="spellEnd"/>
+            <w:r>
+              <w:rPr>
+                <w:b w:val="0"/>
+                <w:bCs w:val="0"/>
+              </w:rPr>
+              <w:t xml:space="preserve"> and added the functionality from that file into the html/</w:t>
+            </w:r>
+            <w:proofErr w:type="spellStart"/>
+            <w:r>
+              <w:rPr>
+                <w:b w:val="0"/>
+                <w:bCs w:val="0"/>
+              </w:rPr>
+              <w:t>login.php</w:t>
+            </w:r>
+            <w:proofErr w:type="spellEnd"/>
+            <w:r>
+              <w:rPr>
+                <w:b w:val="0"/>
+                <w:bCs w:val="0"/>
+              </w:rPr>
+              <w:t xml:space="preserve"> to allow for better error handling</w:t>
             </w:r>
           </w:p>
         </w:tc>
@@ -607,7 +847,23 @@
                 <w:b w:val="0"/>
                 <w:bCs w:val="0"/>
               </w:rPr>
-              <w:t>Added a profile page that will display a users information as well as adding a button to generate users for testing purposes</w:t>
+              <w:t xml:space="preserve">Added a profile page that will display </w:t>
+            </w:r>
+            <w:proofErr w:type="spellStart"/>
+            <w:r>
+              <w:rPr>
+                <w:b w:val="0"/>
+                <w:bCs w:val="0"/>
+              </w:rPr>
+              <w:t>a users</w:t>
+            </w:r>
+            <w:proofErr w:type="spellEnd"/>
+            <w:r>
+              <w:rPr>
+                <w:b w:val="0"/>
+                <w:bCs w:val="0"/>
+              </w:rPr>
+              <w:t xml:space="preserve"> information as well as adding a button to generate users for testing purposes</w:t>
             </w:r>
           </w:p>
         </w:tc>
@@ -680,7 +936,23 @@
                 <w:b w:val="0"/>
                 <w:bCs w:val="0"/>
               </w:rPr>
-              <w:t xml:space="preserve">Changed from all.css font awesome package to all.min.css and deleted unnecessary webfonts left over from using solid.css to </w:t>
+              <w:t xml:space="preserve">Changed from all.css font awesome package to all.min.css and deleted unnecessary </w:t>
+            </w:r>
+            <w:proofErr w:type="spellStart"/>
+            <w:r>
+              <w:rPr>
+                <w:b w:val="0"/>
+                <w:bCs w:val="0"/>
+              </w:rPr>
+              <w:t>webfonts</w:t>
+            </w:r>
+            <w:proofErr w:type="spellEnd"/>
+            <w:r>
+              <w:rPr>
+                <w:b w:val="0"/>
+                <w:bCs w:val="0"/>
+              </w:rPr>
+              <w:t xml:space="preserve"> left over from using solid.css to </w:t>
             </w:r>
             <w:r>
               <w:rPr>
@@ -1119,8 +1391,33 @@
                 <w:b w:val="0"/>
                 <w:bCs w:val="0"/>
               </w:rPr>
-              <w:t>Added the sql formatting for the products table to config.php</w:t>
-            </w:r>
+              <w:t xml:space="preserve">Added the </w:t>
+            </w:r>
+            <w:proofErr w:type="spellStart"/>
+            <w:r>
+              <w:rPr>
+                <w:b w:val="0"/>
+                <w:bCs w:val="0"/>
+              </w:rPr>
+              <w:t>sql</w:t>
+            </w:r>
+            <w:proofErr w:type="spellEnd"/>
+            <w:r>
+              <w:rPr>
+                <w:b w:val="0"/>
+                <w:bCs w:val="0"/>
+              </w:rPr>
+              <w:t xml:space="preserve"> formatting for the products table to </w:t>
+            </w:r>
+            <w:proofErr w:type="spellStart"/>
+            <w:r>
+              <w:rPr>
+                <w:b w:val="0"/>
+                <w:bCs w:val="0"/>
+              </w:rPr>
+              <w:t>config.php</w:t>
+            </w:r>
+            <w:proofErr w:type="spellEnd"/>
           </w:p>
         </w:tc>
         <w:tc>
@@ -1156,7 +1453,87 @@
                 <w:bCs w:val="0"/>
               </w:rPr>
               <w:lastRenderedPageBreak/>
-              <w:t>Added dummy product data in a json file as well as php code to import the data from the json file into php and populate the sql database with the information</w:t>
+              <w:t xml:space="preserve">Added dummy product data in a </w:t>
+            </w:r>
+            <w:proofErr w:type="spellStart"/>
+            <w:r>
+              <w:rPr>
+                <w:b w:val="0"/>
+                <w:bCs w:val="0"/>
+              </w:rPr>
+              <w:t>json</w:t>
+            </w:r>
+            <w:proofErr w:type="spellEnd"/>
+            <w:r>
+              <w:rPr>
+                <w:b w:val="0"/>
+                <w:bCs w:val="0"/>
+              </w:rPr>
+              <w:t xml:space="preserve"> file as well as </w:t>
+            </w:r>
+            <w:proofErr w:type="spellStart"/>
+            <w:r>
+              <w:rPr>
+                <w:b w:val="0"/>
+                <w:bCs w:val="0"/>
+              </w:rPr>
+              <w:t>php</w:t>
+            </w:r>
+            <w:proofErr w:type="spellEnd"/>
+            <w:r>
+              <w:rPr>
+                <w:b w:val="0"/>
+                <w:bCs w:val="0"/>
+              </w:rPr>
+              <w:t xml:space="preserve"> code to import the data from the </w:t>
+            </w:r>
+            <w:proofErr w:type="spellStart"/>
+            <w:r>
+              <w:rPr>
+                <w:b w:val="0"/>
+                <w:bCs w:val="0"/>
+              </w:rPr>
+              <w:t>json</w:t>
+            </w:r>
+            <w:proofErr w:type="spellEnd"/>
+            <w:r>
+              <w:rPr>
+                <w:b w:val="0"/>
+                <w:bCs w:val="0"/>
+              </w:rPr>
+              <w:t xml:space="preserve"> file into </w:t>
+            </w:r>
+            <w:proofErr w:type="spellStart"/>
+            <w:r>
+              <w:rPr>
+                <w:b w:val="0"/>
+                <w:bCs w:val="0"/>
+              </w:rPr>
+              <w:t>php</w:t>
+            </w:r>
+            <w:proofErr w:type="spellEnd"/>
+            <w:r>
+              <w:rPr>
+                <w:b w:val="0"/>
+                <w:bCs w:val="0"/>
+              </w:rPr>
+              <w:t xml:space="preserve"> and populate the </w:t>
+            </w:r>
+            <w:proofErr w:type="spellStart"/>
+            <w:r>
+              <w:rPr>
+                <w:b w:val="0"/>
+                <w:bCs w:val="0"/>
+              </w:rPr>
+              <w:t>sql</w:t>
+            </w:r>
+            <w:proofErr w:type="spellEnd"/>
+            <w:r>
+              <w:rPr>
+                <w:b w:val="0"/>
+                <w:bCs w:val="0"/>
+              </w:rPr>
+              <w:t xml:space="preserve"> database with the information</w:t>
             </w:r>
           </w:p>
         </w:tc>
@@ -1357,7 +1734,23 @@
                 <w:b w:val="0"/>
                 <w:bCs w:val="0"/>
               </w:rPr>
-              <w:t>Added an analytics page that displays username, user rank, last login date, amount of logins, and if the user is a employee or above it will show the total amount of registered users</w:t>
+              <w:t xml:space="preserve">Added an analytics page that displays username, user rank, last login date, amount of logins, and if the user is </w:t>
+            </w:r>
+            <w:proofErr w:type="spellStart"/>
+            <w:r>
+              <w:rPr>
+                <w:b w:val="0"/>
+                <w:bCs w:val="0"/>
+              </w:rPr>
+              <w:t>a</w:t>
+            </w:r>
+            <w:proofErr w:type="spellEnd"/>
+            <w:r>
+              <w:rPr>
+                <w:b w:val="0"/>
+                <w:bCs w:val="0"/>
+              </w:rPr>
+              <w:t xml:space="preserve"> employee or above it will show the total amount of registered users</w:t>
             </w:r>
           </w:p>
         </w:tc>
@@ -1508,6 +1901,56 @@
                 <w:bCs w:val="0"/>
               </w:rPr>
               <w:t>Updated error and success message handling so that it just checks for the message type instead of having to create an if statement to check for each message</w:t>
+            </w:r>
+          </w:p>
+        </w:tc>
+        <w:tc>
+          <w:tcPr>
+            <w:tcW w:w="5103" w:type="dxa"/>
+          </w:tcPr>
+          <w:p>
+            <w:pPr>
+              <w:cnfStyle w:val="000000000000" w:firstRow="0" w:lastRow="0" w:firstColumn="0" w:lastColumn="0" w:oddVBand="0" w:evenVBand="0" w:oddHBand="0" w:evenHBand="0" w:firstRowFirstColumn="0" w:firstRowLastColumn="0" w:lastRowFirstColumn="0" w:lastRowLastColumn="0"/>
+            </w:pPr>
+            <w:r>
+              <w:t>16/01/2025</w:t>
+            </w:r>
+          </w:p>
+        </w:tc>
+      </w:tr>
+      <w:tr>
+        <w:tc>
+          <w:tcPr>
+            <w:cnfStyle w:val="001000000000" w:firstRow="0" w:lastRow="0" w:firstColumn="1" w:lastColumn="0" w:oddVBand="0" w:evenVBand="0" w:oddHBand="0" w:evenHBand="0" w:firstRowFirstColumn="0" w:firstRowLastColumn="0" w:lastRowFirstColumn="0" w:lastRowLastColumn="0"/>
+            <w:tcW w:w="4673" w:type="dxa"/>
+          </w:tcPr>
+          <w:p>
+            <w:pPr>
+              <w:rPr>
+                <w:b w:val="0"/>
+                <w:bCs w:val="0"/>
+              </w:rPr>
+            </w:pPr>
+            <w:r>
+              <w:rPr>
+                <w:b w:val="0"/>
+                <w:bCs w:val="0"/>
+              </w:rPr>
+              <w:t xml:space="preserve">Moved toggle password visibility </w:t>
+            </w:r>
+            <w:r>
+              <w:rPr>
+                <w:b w:val="0"/>
+                <w:bCs w:val="0"/>
+              </w:rPr>
+              <w:t>JavaScript</w:t>
+            </w:r>
+            <w:r>
+              <w:rPr>
+                <w:b w:val="0"/>
+                <w:bCs w:val="0"/>
+              </w:rPr>
+              <w:t xml:space="preserve"> to a separate file to avoid errors on pages that don’t have a password field</w:t>
             </w:r>
           </w:p>
         </w:tc>
@@ -2216,7 +2659,6 @@
   <w:style w:type="character" w:default="1" w:styleId="DefaultParagraphFont">
     <w:name w:val="Default Paragraph Font"/>
     <w:uiPriority w:val="1"/>
-    <w:semiHidden/>
     <w:unhideWhenUsed/>
   </w:style>
   <w:style w:type="table" w:default="1" w:styleId="TableNormal">

</xml_diff>